<commit_message>
After modification commiting the changes
</commit_message>
<xml_diff>
--- a/learningdoc.docx
+++ b/learningdoc.docx
@@ -5,6 +5,12 @@
     <w:p>
       <w:r>
         <w:t xml:space="preserve">This is my first git practice </w:t>
+      </w:r>
+    </w:p>
+    <w:p/>
+    <w:p>
+      <w:r>
+        <w:t>This is changes after committing the code</w:t>
       </w:r>
     </w:p>
     <w:sectPr>

</xml_diff>